<commit_message>
first version of finished code
</commit_message>
<xml_diff>
--- a/WEB API Quiz Pseudocode.docx
+++ b/WEB API Quiz Pseudocode.docx
@@ -945,15 +945,13 @@
         </w:rPr>
         <w:t xml:space="preserve">* The quiz should end when all questions are </w:t>
       </w:r>
-      <w:proofErr w:type="gramStart"/>
-      <w:r>
-        <w:rPr>
-          <w:rFonts w:ascii="Menlo" w:hAnsi="Menlo" w:cs="Menlo"/>
-          <w:color w:val="000000" w:themeColor="text1"/>
-        </w:rPr>
-        <w:t>answered</w:t>
-      </w:r>
-      <w:proofErr w:type="gramEnd"/>
+      <w:r>
+        <w:rPr>
+          <w:rFonts w:ascii="Menlo" w:hAnsi="Menlo" w:cs="Menlo"/>
+          <w:color w:val="000000" w:themeColor="text1"/>
+        </w:rPr>
+        <w:t>answered,</w:t>
+      </w:r>
       <w:r>
         <w:rPr>
           <w:rFonts w:ascii="Menlo" w:hAnsi="Menlo" w:cs="Menlo"/>
@@ -1025,6 +1023,135 @@
           <w:numId w:val="1"/>
         </w:numPr>
       </w:pPr>
+      <w:r>
+        <w:t>Declare DOM variables from questions JS.</w:t>
+      </w:r>
+    </w:p>
+    <w:p>
+      <w:pPr>
+        <w:pStyle w:val="ListParagraph"/>
+        <w:numPr>
+          <w:ilvl w:val="0"/>
+          <w:numId w:val="1"/>
+        </w:numPr>
+      </w:pPr>
+      <w:r>
+        <w:t xml:space="preserve">When you </w:t>
+      </w:r>
+      <w:proofErr w:type="spellStart"/>
+      <w:proofErr w:type="gramStart"/>
+      <w:r>
+        <w:t>click‘</w:t>
+      </w:r>
+      <w:proofErr w:type="gramEnd"/>
+      <w:r>
+        <w:t>start</w:t>
+      </w:r>
+      <w:proofErr w:type="spellEnd"/>
+      <w:r>
+        <w:t xml:space="preserve"> quiz’ button, timer starts, and first question appears.</w:t>
+      </w:r>
+    </w:p>
+    <w:p>
+      <w:pPr>
+        <w:pStyle w:val="ListParagraph"/>
+        <w:numPr>
+          <w:ilvl w:val="0"/>
+          <w:numId w:val="1"/>
+        </w:numPr>
+      </w:pPr>
+      <w:r>
+        <w:t xml:space="preserve">When question </w:t>
+      </w:r>
+      <w:proofErr w:type="spellStart"/>
+      <w:r>
+        <w:t>appears,</w:t>
+      </w:r>
+    </w:p>
+    <w:p>
+      <w:pPr>
+        <w:pStyle w:val="ListParagraph"/>
+        <w:numPr>
+          <w:ilvl w:val="0"/>
+          <w:numId w:val="2"/>
+        </w:numPr>
+      </w:pPr>
+      <w:proofErr w:type="spellEnd"/>
+      <w:r>
+        <w:t xml:space="preserve">If correct answer clicked, </w:t>
+      </w:r>
+      <w:proofErr w:type="spellStart"/>
+      <w:r>
+        <w:t>buttpn</w:t>
+      </w:r>
+      <w:proofErr w:type="spellEnd"/>
+      <w:r>
+        <w:t xml:space="preserve"> becomes green and user is taken automatically to next questions and nothing happens with the timer (time goes down normally),</w:t>
+      </w:r>
+    </w:p>
+    <w:p>
+      <w:pPr>
+        <w:pStyle w:val="ListParagraph"/>
+        <w:numPr>
+          <w:ilvl w:val="0"/>
+          <w:numId w:val="2"/>
+        </w:numPr>
+      </w:pPr>
+      <w:r>
+        <w:t xml:space="preserve">If wrong answer clicked, button becomes </w:t>
+      </w:r>
+      <w:proofErr w:type="gramStart"/>
+      <w:r>
+        <w:t>red</w:t>
+      </w:r>
+      <w:proofErr w:type="gramEnd"/>
+      <w:r>
+        <w:t xml:space="preserve"> and user is told it was a wrong answer and is automatically taken to next question. Timer </w:t>
+      </w:r>
+      <w:proofErr w:type="spellStart"/>
+      <w:r>
+        <w:t>substracts</w:t>
+      </w:r>
+      <w:proofErr w:type="spellEnd"/>
+      <w:r>
+        <w:t xml:space="preserve"> 15 seconds.</w:t>
+      </w:r>
+    </w:p>
+    <w:p>
+      <w:pPr>
+        <w:pStyle w:val="ListParagraph"/>
+        <w:numPr>
+          <w:ilvl w:val="0"/>
+          <w:numId w:val="1"/>
+        </w:numPr>
+      </w:pPr>
+      <w:r>
+        <w:t>When all questions answered, user is taken to the last page.</w:t>
+      </w:r>
+    </w:p>
+    <w:p>
+      <w:pPr>
+        <w:pStyle w:val="ListParagraph"/>
+        <w:numPr>
+          <w:ilvl w:val="0"/>
+          <w:numId w:val="1"/>
+        </w:numPr>
+      </w:pPr>
+      <w:r>
+        <w:t>On the last page user can see the final score and can submit their name.</w:t>
+      </w:r>
+    </w:p>
+    <w:p>
+      <w:pPr>
+        <w:pStyle w:val="ListParagraph"/>
+        <w:numPr>
+          <w:ilvl w:val="0"/>
+          <w:numId w:val="1"/>
+        </w:numPr>
+      </w:pPr>
+      <w:r>
+        <w:t>Highest score – separate html – this is where highest scores will be stored (local storage).</w:t>
+      </w:r>
     </w:p>
     <w:sectPr>
       <w:pgSz w:w="11906" w:h="16838"/>
@@ -1039,6 +1166,119 @@
 <file path=word/numbering.xml><?xml version="1.0" encoding="utf-8"?>
 <w:numbering xmlns:wpc="http://schemas.microsoft.com/office/word/2010/wordprocessingCanvas" xmlns:cx="http://schemas.microsoft.com/office/drawing/2014/chartex" xmlns:cx1="http://schemas.microsoft.com/office/drawing/2015/9/8/chartex" xmlns:cx2="http://schemas.microsoft.com/office/drawing/2015/10/21/chartex" xmlns:cx3="http://schemas.microsoft.com/office/drawing/2016/5/9/chartex" xmlns:cx4="http://schemas.microsoft.com/office/drawing/2016/5/10/chartex" xmlns:cx5="http://schemas.microsoft.com/office/drawing/2016/5/11/chartex" xmlns:cx6="http://schemas.microsoft.com/office/drawing/2016/5/12/chartex" xmlns:cx7="http://schemas.microsoft.com/office/drawing/2016/5/13/chartex" xmlns:cx8="http://schemas.microsoft.com/office/drawing/2016/5/14/chartex" xmlns:mc="http://schemas.openxmlformats.org/markup-compatibility/2006" xmlns:aink="http://schemas.microsoft.com/office/drawing/2016/ink" xmlns:am3d="http://schemas.microsoft.com/office/drawing/2017/model3d" xmlns:o="urn:schemas-microsoft-com:office:office" xmlns:oel="http://schemas.microsoft.com/office/2019/extlst" xmlns:r="http://schemas.openxmlformats.org/officeDocument/2006/relationships" xmlns:m="http://schemas.openxmlformats.org/officeDocument/2006/math" xmlns:v="urn:schemas-microsoft-com:vml" xmlns:wp14="http://schemas.microsoft.com/office/word/2010/wordprocessingDrawing" xmlns:wp="http://schemas.openxmlformats.org/drawingml/2006/wordprocessingDrawing" xmlns:w10="urn:schemas-microsoft-com:office:word" xmlns:w="http://schemas.openxmlformats.org/wordprocessingml/2006/main" xmlns:w14="http://schemas.microsoft.com/office/word/2010/wordml" xmlns:w15="http://schemas.microsoft.com/office/word/2012/wordml" xmlns:w16cex="http://schemas.microsoft.com/office/word/2018/wordml/cex" xmlns:w16cid="http://schemas.microsoft.com/office/word/2016/wordml/cid" xmlns:w16="http://schemas.microsoft.com/office/word/2018/wordml" xmlns:w16sdtdh="http://schemas.microsoft.com/office/word/2020/wordml/sdtdatahash" xmlns:w16se="http://schemas.microsoft.com/office/word/2015/wordml/symex" xmlns:wpg="http://schemas.microsoft.com/office/word/2010/wordprocessingGroup" xmlns:wpi="http://schemas.microsoft.com/office/word/2010/wordprocessingInk" xmlns:wne="http://schemas.microsoft.com/office/word/2006/wordml" xmlns:wps="http://schemas.microsoft.com/office/word/2010/wordprocessingShape" mc:Ignorable="w14 w15 w16se w16cid w16 w16cex w16sdtdh wp14">
   <w:abstractNum w:abstractNumId="0" w15:restartNumberingAfterBreak="0">
+    <w:nsid w:val="36B2198C"/>
+    <w:multiLevelType w:val="hybridMultilevel"/>
+    <w:tmpl w:val="DA2AF618"/>
+    <w:lvl w:ilvl="0" w:tplc="47FAC6E6">
+      <w:start w:val="1"/>
+      <w:numFmt w:val="bullet"/>
+      <w:lvlText w:val="-"/>
+      <w:lvlJc w:val="left"/>
+      <w:pPr>
+        <w:ind w:left="1080" w:hanging="360"/>
+      </w:pPr>
+      <w:rPr>
+        <w:rFonts w:ascii="Calibri" w:eastAsiaTheme="minorHAnsi" w:hAnsi="Calibri" w:cs="Calibri" w:hint="default"/>
+      </w:rPr>
+    </w:lvl>
+    <w:lvl w:ilvl="1" w:tplc="08090003" w:tentative="1">
+      <w:start w:val="1"/>
+      <w:numFmt w:val="bullet"/>
+      <w:lvlText w:val="o"/>
+      <w:lvlJc w:val="left"/>
+      <w:pPr>
+        <w:ind w:left="1800" w:hanging="360"/>
+      </w:pPr>
+      <w:rPr>
+        <w:rFonts w:ascii="Courier New" w:hAnsi="Courier New" w:cs="Courier New" w:hint="default"/>
+      </w:rPr>
+    </w:lvl>
+    <w:lvl w:ilvl="2" w:tplc="08090005" w:tentative="1">
+      <w:start w:val="1"/>
+      <w:numFmt w:val="bullet"/>
+      <w:lvlText w:val=""/>
+      <w:lvlJc w:val="left"/>
+      <w:pPr>
+        <w:ind w:left="2520" w:hanging="360"/>
+      </w:pPr>
+      <w:rPr>
+        <w:rFonts w:ascii="Wingdings" w:hAnsi="Wingdings" w:hint="default"/>
+      </w:rPr>
+    </w:lvl>
+    <w:lvl w:ilvl="3" w:tplc="08090001" w:tentative="1">
+      <w:start w:val="1"/>
+      <w:numFmt w:val="bullet"/>
+      <w:lvlText w:val=""/>
+      <w:lvlJc w:val="left"/>
+      <w:pPr>
+        <w:ind w:left="3240" w:hanging="360"/>
+      </w:pPr>
+      <w:rPr>
+        <w:rFonts w:ascii="Symbol" w:hAnsi="Symbol" w:hint="default"/>
+      </w:rPr>
+    </w:lvl>
+    <w:lvl w:ilvl="4" w:tplc="08090003" w:tentative="1">
+      <w:start w:val="1"/>
+      <w:numFmt w:val="bullet"/>
+      <w:lvlText w:val="o"/>
+      <w:lvlJc w:val="left"/>
+      <w:pPr>
+        <w:ind w:left="3960" w:hanging="360"/>
+      </w:pPr>
+      <w:rPr>
+        <w:rFonts w:ascii="Courier New" w:hAnsi="Courier New" w:cs="Courier New" w:hint="default"/>
+      </w:rPr>
+    </w:lvl>
+    <w:lvl w:ilvl="5" w:tplc="08090005" w:tentative="1">
+      <w:start w:val="1"/>
+      <w:numFmt w:val="bullet"/>
+      <w:lvlText w:val=""/>
+      <w:lvlJc w:val="left"/>
+      <w:pPr>
+        <w:ind w:left="4680" w:hanging="360"/>
+      </w:pPr>
+      <w:rPr>
+        <w:rFonts w:ascii="Wingdings" w:hAnsi="Wingdings" w:hint="default"/>
+      </w:rPr>
+    </w:lvl>
+    <w:lvl w:ilvl="6" w:tplc="08090001" w:tentative="1">
+      <w:start w:val="1"/>
+      <w:numFmt w:val="bullet"/>
+      <w:lvlText w:val=""/>
+      <w:lvlJc w:val="left"/>
+      <w:pPr>
+        <w:ind w:left="5400" w:hanging="360"/>
+      </w:pPr>
+      <w:rPr>
+        <w:rFonts w:ascii="Symbol" w:hAnsi="Symbol" w:hint="default"/>
+      </w:rPr>
+    </w:lvl>
+    <w:lvl w:ilvl="7" w:tplc="08090003" w:tentative="1">
+      <w:start w:val="1"/>
+      <w:numFmt w:val="bullet"/>
+      <w:lvlText w:val="o"/>
+      <w:lvlJc w:val="left"/>
+      <w:pPr>
+        <w:ind w:left="6120" w:hanging="360"/>
+      </w:pPr>
+      <w:rPr>
+        <w:rFonts w:ascii="Courier New" w:hAnsi="Courier New" w:cs="Courier New" w:hint="default"/>
+      </w:rPr>
+    </w:lvl>
+    <w:lvl w:ilvl="8" w:tplc="08090005" w:tentative="1">
+      <w:start w:val="1"/>
+      <w:numFmt w:val="bullet"/>
+      <w:lvlText w:val=""/>
+      <w:lvlJc w:val="left"/>
+      <w:pPr>
+        <w:ind w:left="6840" w:hanging="360"/>
+      </w:pPr>
+      <w:rPr>
+        <w:rFonts w:ascii="Wingdings" w:hAnsi="Wingdings" w:hint="default"/>
+      </w:rPr>
+    </w:lvl>
+  </w:abstractNum>
+  <w:abstractNum w:abstractNumId="1" w15:restartNumberingAfterBreak="0">
     <w:nsid w:val="71593B09"/>
     <w:multiLevelType w:val="hybridMultilevel"/>
     <w:tmpl w:val="C270D224"/>
@@ -1130,6 +1370,9 @@
     </w:lvl>
   </w:abstractNum>
   <w:num w:numId="1" w16cid:durableId="1573197681">
+    <w:abstractNumId w:val="1"/>
+  </w:num>
+  <w:num w:numId="2" w16cid:durableId="632175690">
     <w:abstractNumId w:val="0"/>
   </w:num>
 </w:numbering>

</xml_diff>